<commit_message>
adding personal casset players products
</commit_message>
<xml_diff>
--- a/images/electronics/portable_sound_&_vision/mp3_and_digital_media_players/all mp3 and digital media players.docx
+++ b/images/electronics/portable_sound_&_vision/mp3_and_digital_media_players/all mp3 and digital media players.docx
@@ -1463,24 +1463,6 @@
                 <w:sz w:val="26"/>
                 <w:szCs w:val="26"/>
               </w:rPr>
-              <w:t>Brand: Other</w:t>
-            </w:r>
-          </w:p>
-          <w:p>
-            <w:pPr>
-              <w:spacing w:line="276" w:lineRule="auto"/>
-              <w:rPr>
-                <w:rFonts w:ascii="Leelawadee" w:hAnsi="Leelawadee" w:cs="Leelawadee"/>
-                <w:sz w:val="26"/>
-                <w:szCs w:val="26"/>
-              </w:rPr>
-            </w:pPr>
-            <w:r>
-              <w:rPr>
-                <w:rFonts w:ascii="Leelawadee" w:hAnsi="Leelawadee" w:cs="Leelawadee"/>
-                <w:sz w:val="26"/>
-                <w:szCs w:val="26"/>
-              </w:rPr>
               <w:t>Type: Decorative Lights</w:t>
             </w:r>
           </w:p>
@@ -2014,6 +1996,7 @@
                 <w:sz w:val="26"/>
                 <w:szCs w:val="26"/>
               </w:rPr>
+              <w:lastRenderedPageBreak/>
               <w:t>32GB Large Storage: Features 32GB of built-in memory and supports up to 128GB TF cards (TF card not included), allowing you to download thousands of songs and store numerous files. Works best with AGPTEK TF cards.</w:t>
             </w:r>
           </w:p>
@@ -2389,33 +2372,33 @@
                 <w:sz w:val="26"/>
                 <w:szCs w:val="26"/>
               </w:rPr>
+              <w:t xml:space="preserve">Color: </w:t>
+            </w:r>
+            <w:r>
+              <w:rPr>
+                <w:rFonts w:ascii="Leelawadee" w:hAnsi="Leelawadee" w:cs="Leelawadee"/>
+                <w:sz w:val="26"/>
+                <w:szCs w:val="26"/>
+              </w:rPr>
+              <w:t>Black</w:t>
+            </w:r>
+          </w:p>
+          <w:p>
+            <w:pPr>
+              <w:spacing w:line="276" w:lineRule="auto"/>
+              <w:rPr>
+                <w:rFonts w:ascii="Leelawadee" w:hAnsi="Leelawadee" w:cs="Leelawadee"/>
+                <w:sz w:val="26"/>
+                <w:szCs w:val="26"/>
+              </w:rPr>
+            </w:pPr>
+            <w:r>
+              <w:rPr>
+                <w:rFonts w:ascii="Leelawadee" w:hAnsi="Leelawadee" w:cs="Leelawadee"/>
+                <w:sz w:val="26"/>
+                <w:szCs w:val="26"/>
+              </w:rPr>
               <w:lastRenderedPageBreak/>
-              <w:t xml:space="preserve">Color: </w:t>
-            </w:r>
-            <w:r>
-              <w:rPr>
-                <w:rFonts w:ascii="Leelawadee" w:hAnsi="Leelawadee" w:cs="Leelawadee"/>
-                <w:sz w:val="26"/>
-                <w:szCs w:val="26"/>
-              </w:rPr>
-              <w:t>Black</w:t>
-            </w:r>
-          </w:p>
-          <w:p>
-            <w:pPr>
-              <w:spacing w:line="276" w:lineRule="auto"/>
-              <w:rPr>
-                <w:rFonts w:ascii="Leelawadee" w:hAnsi="Leelawadee" w:cs="Leelawadee"/>
-                <w:sz w:val="26"/>
-                <w:szCs w:val="26"/>
-              </w:rPr>
-            </w:pPr>
-            <w:r>
-              <w:rPr>
-                <w:rFonts w:ascii="Leelawadee" w:hAnsi="Leelawadee" w:cs="Leelawadee"/>
-                <w:sz w:val="26"/>
-                <w:szCs w:val="26"/>
-              </w:rPr>
               <w:t xml:space="preserve">Media Type: </w:t>
             </w:r>
             <w:r>
@@ -2586,6 +2569,7 @@
                 <w:szCs w:val="26"/>
               </w:rPr>
             </w:pPr>
+            <w:bookmarkStart w:id="0" w:name="_GoBack"/>
             <w:r>
               <w:rPr>
                 <w:rFonts w:ascii="Leelawadee" w:hAnsi="Leelawadee" w:cs="Leelawadee"/>
@@ -2626,117 +2610,108 @@
                 <w:sz w:val="26"/>
                 <w:szCs w:val="26"/>
               </w:rPr>
-              <w:t>BUILT-IN 32GB LARGE CAPACITY: This music player includes 32GB of high-speed interna</w:t>
-            </w:r>
-            <w:bookmarkStart w:id="0" w:name="_GoBack"/>
+              <w:t>BUILT-IN 32GB LARGE CAPACITY: This music player includes 32GB of high-speed internal memory and supports TF card expansion up to 128GB (TF card not included), allowing you to download thousands of your favorite songs and store numerous files.</w:t>
+            </w:r>
+          </w:p>
+          <w:p>
+            <w:pPr>
+              <w:spacing w:line="276" w:lineRule="auto"/>
+              <w:rPr>
+                <w:rFonts w:ascii="Leelawadee" w:hAnsi="Leelawadee" w:cs="Leelawadee"/>
+                <w:sz w:val="26"/>
+                <w:szCs w:val="26"/>
+              </w:rPr>
+            </w:pPr>
+            <w:r>
+              <w:rPr>
+                <w:rFonts w:ascii="Leelawadee" w:hAnsi="Leelawadee" w:cs="Leelawadee"/>
+                <w:sz w:val="26"/>
+                <w:szCs w:val="26"/>
+              </w:rPr>
+              <w:t>METAL BODY &amp; 2.4 INCH TFT COLOR SCREEN: Made from premium aluminum and zinc alloy, the curved back design provides a comfortable grip. The 2.4-inch TFT color screen has a resolution of 240 x 320 for a clear and vibrant display.</w:t>
+            </w:r>
+          </w:p>
+          <w:p>
+            <w:pPr>
+              <w:spacing w:line="276" w:lineRule="auto"/>
+              <w:rPr>
+                <w:rFonts w:ascii="Leelawadee" w:hAnsi="Leelawadee" w:cs="Leelawadee"/>
+                <w:sz w:val="26"/>
+                <w:szCs w:val="26"/>
+              </w:rPr>
+            </w:pPr>
+            <w:r>
+              <w:rPr>
+                <w:rFonts w:ascii="Leelawadee" w:hAnsi="Leelawadee" w:cs="Leelawadee"/>
+                <w:sz w:val="26"/>
+                <w:szCs w:val="26"/>
+              </w:rPr>
+              <w:t xml:space="preserve">HIFI LOSSLESS SOUND &amp; SPORTS PARTNER: With a professional audio decoding chip, smart noise reduction technology, and mature </w:t>
+            </w:r>
+            <w:proofErr w:type="spellStart"/>
+            <w:r>
+              <w:rPr>
+                <w:rFonts w:ascii="Leelawadee" w:hAnsi="Leelawadee" w:cs="Leelawadee"/>
+                <w:sz w:val="26"/>
+                <w:szCs w:val="26"/>
+              </w:rPr>
+              <w:t>HiFi</w:t>
+            </w:r>
+            <w:proofErr w:type="spellEnd"/>
+            <w:r>
+              <w:rPr>
+                <w:rFonts w:ascii="Leelawadee" w:hAnsi="Leelawadee" w:cs="Leelawadee"/>
+                <w:sz w:val="26"/>
+                <w:szCs w:val="26"/>
+              </w:rPr>
+              <w:t xml:space="preserve"> capabilities, the AGPTEK A09X delivers original lossless music for an exceptional audio experience. It's perfect for sports, yoga, exercise, running, travel, and more, supporting formats like MP3, WMA, APE, FLAC, WAV, DRM, and ACELP.</w:t>
+            </w:r>
+          </w:p>
+          <w:p>
+            <w:pPr>
+              <w:spacing w:line="276" w:lineRule="auto"/>
+              <w:rPr>
+                <w:rFonts w:ascii="Leelawadee" w:hAnsi="Leelawadee" w:cs="Leelawadee"/>
+                <w:sz w:val="26"/>
+                <w:szCs w:val="26"/>
+              </w:rPr>
+            </w:pPr>
+            <w:r>
+              <w:rPr>
+                <w:rFonts w:ascii="Leelawadee" w:hAnsi="Leelawadee" w:cs="Leelawadee"/>
+                <w:sz w:val="26"/>
+                <w:szCs w:val="26"/>
+              </w:rPr>
+              <w:t xml:space="preserve">MULTI-FUNCTION MP3 MUSIC PLAYER: The AGPTEK A09X is a versatile MP3 player featuring music playback, video, built-in </w:t>
+            </w:r>
+            <w:r>
+              <w:rPr>
+                <w:rFonts w:ascii="Leelawadee" w:hAnsi="Leelawadee" w:cs="Leelawadee"/>
+                <w:sz w:val="26"/>
+                <w:szCs w:val="26"/>
+              </w:rPr>
+              <w:lastRenderedPageBreak/>
+              <w:t>speaker, recording, radio, pictures, e-books, Bluetooth, and pedometer functionalities, catering to your daily needs. With a built-in 500mAh battery, it offers long music playback time, taking only about 2.5 hours to fully charge.</w:t>
+            </w:r>
+          </w:p>
+          <w:p>
+            <w:pPr>
+              <w:spacing w:line="276" w:lineRule="auto"/>
+              <w:rPr>
+                <w:rFonts w:ascii="Leelawadee" w:hAnsi="Leelawadee" w:cs="Leelawadee"/>
+                <w:sz w:val="26"/>
+                <w:szCs w:val="26"/>
+              </w:rPr>
+            </w:pPr>
+            <w:r>
+              <w:rPr>
+                <w:rFonts w:ascii="Leelawadee" w:hAnsi="Leelawadee" w:cs="Leelawadee"/>
+                <w:sz w:val="26"/>
+                <w:szCs w:val="26"/>
+              </w:rPr>
+              <w:t>NEW LINE-IN FUNCTION: 1) Line-In Recording: Connect the MP3 player to a phone or another MP3 player with an AUX cable to record audio playback from the device. 2) Line-In Playback: Connect the MP3 player to a speaker with an AUX cable for music playback through the speaker.</w:t>
+            </w:r>
             <w:bookmarkEnd w:id="0"/>
-            <w:r>
-              <w:rPr>
-                <w:rFonts w:ascii="Leelawadee" w:hAnsi="Leelawadee" w:cs="Leelawadee"/>
-                <w:sz w:val="26"/>
-                <w:szCs w:val="26"/>
-              </w:rPr>
-              <w:t>l memory and supports TF card expansion up to 128GB (TF card not included), allowing you to download thousands of your favorite songs and store numerous files.</w:t>
-            </w:r>
-          </w:p>
-          <w:p>
-            <w:pPr>
-              <w:spacing w:line="276" w:lineRule="auto"/>
-              <w:rPr>
-                <w:rFonts w:ascii="Leelawadee" w:hAnsi="Leelawadee" w:cs="Leelawadee"/>
-                <w:sz w:val="26"/>
-                <w:szCs w:val="26"/>
-              </w:rPr>
-            </w:pPr>
-            <w:r>
-              <w:rPr>
-                <w:rFonts w:ascii="Leelawadee" w:hAnsi="Leelawadee" w:cs="Leelawadee"/>
-                <w:sz w:val="26"/>
-                <w:szCs w:val="26"/>
-              </w:rPr>
-              <w:t>METAL BODY &amp; 2.4 INCH TFT COLOR SCREEN: Made from premium aluminum and zinc alloy, the curved back design provides a comfortable grip. The 2.4-inch TFT color screen has a resolution of 240 x 320 for a clear and vibrant display.</w:t>
-            </w:r>
-          </w:p>
-          <w:p>
-            <w:pPr>
-              <w:spacing w:line="276" w:lineRule="auto"/>
-              <w:rPr>
-                <w:rFonts w:ascii="Leelawadee" w:hAnsi="Leelawadee" w:cs="Leelawadee"/>
-                <w:sz w:val="26"/>
-                <w:szCs w:val="26"/>
-              </w:rPr>
-            </w:pPr>
-            <w:r>
-              <w:rPr>
-                <w:rFonts w:ascii="Leelawadee" w:hAnsi="Leelawadee" w:cs="Leelawadee"/>
-                <w:sz w:val="26"/>
-                <w:szCs w:val="26"/>
-              </w:rPr>
-              <w:t xml:space="preserve">HIFI LOSSLESS SOUND &amp; SPORTS PARTNER: With a professional audio decoding chip, smart noise reduction technology, and mature </w:t>
-            </w:r>
-            <w:proofErr w:type="spellStart"/>
-            <w:r>
-              <w:rPr>
-                <w:rFonts w:ascii="Leelawadee" w:hAnsi="Leelawadee" w:cs="Leelawadee"/>
-                <w:sz w:val="26"/>
-                <w:szCs w:val="26"/>
-              </w:rPr>
-              <w:t>HiFi</w:t>
-            </w:r>
-            <w:proofErr w:type="spellEnd"/>
-            <w:r>
-              <w:rPr>
-                <w:rFonts w:ascii="Leelawadee" w:hAnsi="Leelawadee" w:cs="Leelawadee"/>
-                <w:sz w:val="26"/>
-                <w:szCs w:val="26"/>
-              </w:rPr>
-              <w:t xml:space="preserve"> capabilities, the AGPTEK A09X delivers original lossless music for an exceptional audio experience. It's perfect for sports, yoga, exercise, running, travel, and more, supporting formats like MP3, WMA, APE, FLAC, WAV, DRM, and ACELP.</w:t>
-            </w:r>
-          </w:p>
-          <w:p>
-            <w:pPr>
-              <w:spacing w:line="276" w:lineRule="auto"/>
-              <w:rPr>
-                <w:rFonts w:ascii="Leelawadee" w:hAnsi="Leelawadee" w:cs="Leelawadee"/>
-                <w:sz w:val="26"/>
-                <w:szCs w:val="26"/>
-              </w:rPr>
-            </w:pPr>
-            <w:r>
-              <w:rPr>
-                <w:rFonts w:ascii="Leelawadee" w:hAnsi="Leelawadee" w:cs="Leelawadee"/>
-                <w:sz w:val="26"/>
-                <w:szCs w:val="26"/>
-              </w:rPr>
-              <w:t xml:space="preserve">MULTI-FUNCTION MP3 MUSIC PLAYER: The AGPTEK A09X is a </w:t>
-            </w:r>
-            <w:r>
-              <w:rPr>
-                <w:rFonts w:ascii="Leelawadee" w:hAnsi="Leelawadee" w:cs="Leelawadee"/>
-                <w:sz w:val="26"/>
-                <w:szCs w:val="26"/>
-              </w:rPr>
-              <w:lastRenderedPageBreak/>
-              <w:t>versatile MP3 player featuring music playback, video, built-in speaker, recording, radio, pictures, e-books, Bluetooth, and pedometer functionalities, catering to your daily needs. With a built-in 500mAh battery, it offers long music playback time, taking only about 2.5 hours to fully charge.</w:t>
-            </w:r>
-          </w:p>
-          <w:p>
-            <w:pPr>
-              <w:spacing w:line="276" w:lineRule="auto"/>
-              <w:rPr>
-                <w:rFonts w:ascii="Leelawadee" w:hAnsi="Leelawadee" w:cs="Leelawadee"/>
-                <w:sz w:val="26"/>
-                <w:szCs w:val="26"/>
-              </w:rPr>
-            </w:pPr>
-            <w:r>
-              <w:rPr>
-                <w:rFonts w:ascii="Leelawadee" w:hAnsi="Leelawadee" w:cs="Leelawadee"/>
-                <w:sz w:val="26"/>
-                <w:szCs w:val="26"/>
-              </w:rPr>
-              <w:t>NEW LINE-IN FUNCTION: 1) Line-In Recording: Connect the MP3 player to a phone or another MP3 player with an AUX cable to record audio playback from the device. 2) Line-In Playback: Connect the MP3 player to a speaker with an AUX cable for music playback through the speaker.</w:t>
-            </w:r>
           </w:p>
         </w:tc>
       </w:tr>
@@ -3482,7 +3457,7 @@
 </file>
 
 <file path=customXml/itemProps1.xml><?xml version="1.0" encoding="utf-8"?>
-<ds:datastoreItem xmlns:ds="http://schemas.openxmlformats.org/officeDocument/2006/customXml" ds:itemID="{B68378E9-C67C-4B5E-92F7-8C1F514CEF78}">
+<ds:datastoreItem xmlns:ds="http://schemas.openxmlformats.org/officeDocument/2006/customXml" ds:itemID="{9F2AB23C-2D09-455C-977F-D90687C53B91}">
   <ds:schemaRefs>
     <ds:schemaRef ds:uri="http://schemas.openxmlformats.org/officeDocument/2006/bibliography"/>
   </ds:schemaRefs>

</xml_diff>